<commit_message>
Added diagrams to the report
</commit_message>
<xml_diff>
--- a/M3-Docs/M3 Report.docx
+++ b/M3-Docs/M3 Report.docx
@@ -8,7 +8,7 @@
           <w:docPartGallery w:val="Cover Pages"/>
           <w:docPartUnique w:val="true"/>
         </w:docPartObj>
-        <w:id w:val="1672162310"/>
+        <w:id w:val="1768600940"/>
       </w:sdtPr>
       <w:sdtContent>
         <w:p>
@@ -29,7 +29,7 @@
                     <wp:positionV relativeFrom="page">
                       <wp:align>center</wp:align>
                     </wp:positionV>
-                    <wp:extent cx="6858635" cy="9144635"/>
+                    <wp:extent cx="6859270" cy="9145270"/>
                     <wp:effectExtent l="0" t="0" r="2540" b="635"/>
                     <wp:wrapNone/>
                     <wp:docPr id="1" name="Group 48"/>
@@ -40,7 +40,7 @@
                           <wpg:grpSpPr>
                             <a:xfrm>
                               <a:off x="0" y="0"/>
-                              <a:ext cx="6858000" cy="9144000"/>
+                              <a:ext cx="6858720" cy="9144720"/>
                             </a:xfrm>
                           </wpg:grpSpPr>
                           <wpg:grpSp>
@@ -48,7 +48,7 @@
                             <wpg:grpSpPr>
                               <a:xfrm>
                                 <a:off x="0" y="0"/>
-                                <a:ext cx="6858000" cy="9144000"/>
+                                <a:ext cx="6858720" cy="9144720"/>
                               </a:xfrm>
                             </wpg:grpSpPr>
                             <wps:wsp>
@@ -56,7 +56,7 @@
                               <wps:spPr>
                                 <a:xfrm>
                                   <a:off x="0" y="0"/>
-                                  <a:ext cx="6858000" cy="9144000"/>
+                                  <a:ext cx="6858720" cy="9144720"/>
                                 </a:xfrm>
                                 <a:prstGeom prst="rect">
                                   <a:avLst/>
@@ -105,7 +105,7 @@
                               <wpg:cNvGrpSpPr/>
                               <wpg:grpSpPr>
                                 <a:xfrm>
-                                  <a:off x="2523960" y="0"/>
+                                  <a:off x="2524680" y="0"/>
                                   <a:ext cx="4329360" cy="4490640"/>
                                 </a:xfrm>
                               </wpg:grpSpPr>
@@ -161,7 +161,7 @@
                                 <wps:cNvSpPr/>
                                 <wps:spPr>
                                   <a:xfrm>
-                                    <a:off x="782640" y="227160"/>
+                                    <a:off x="782280" y="227160"/>
                                     <a:ext cx="3546360" cy="3546000"/>
                                   </a:xfrm>
                                   <a:custGeom>
@@ -209,7 +209,7 @@
                                 <wps:cNvSpPr/>
                                 <wps:spPr>
                                   <a:xfrm>
-                                    <a:off x="841680" y="109800"/>
+                                    <a:off x="841320" y="109800"/>
                                     <a:ext cx="3488040" cy="3487320"/>
                                   </a:xfrm>
                                   <a:custGeom>
@@ -355,8 +355,8 @@
                             <wps:cNvSpPr/>
                             <wps:spPr>
                               <a:xfrm>
-                                <a:off x="9360" y="4839480"/>
-                                <a:ext cx="6843240" cy="3789000"/>
+                                <a:off x="9360" y="4839840"/>
+                                <a:ext cx="6843960" cy="3789000"/>
                               </a:xfrm>
                               <a:prstGeom prst="rect">
                                 <a:avLst/>
@@ -402,7 +402,7 @@
                                       <w:bCs w:val="false"/>
                                       <w:iCs w:val="false"/>
                                       <w:caps/>
-                                      <w:rFonts w:ascii="Calibri" w:hAnsi="Calibri"/>
+                                      <w:rFonts w:asciiTheme="minorHAnsi" w:cstheme="minorBidi" w:eastAsiaTheme="minorHAnsi" w:hAnsiTheme="minorHAnsi" w:ascii="Calibri" w:hAnsi="Calibri"/>
                                       <w:color w:val="FFFFFF"/>
                                     </w:rPr>
                                     <w:t>MILESTONE 3 REPORT</w:t>
@@ -431,7 +431,7 @@
                                       <w:iCs w:val="false"/>
                                       <w:smallCaps w:val="false"/>
                                       <w:caps w:val="false"/>
-                                      <w:rFonts w:ascii="Calibri" w:hAnsi="Calibri"/>
+                                      <w:rFonts w:asciiTheme="minorHAnsi" w:cstheme="minorBidi" w:eastAsiaTheme="minorHAnsi" w:hAnsiTheme="minorHAnsi" w:ascii="Calibri" w:hAnsi="Calibri"/>
                                       <w:color w:val="4472C4"/>
                                     </w:rPr>
                                     <w:t>SOFTWARE ENGINEERING PROCESS &amp; TOOLS</w:t>
@@ -457,16 +457,16 @@
               </mc:Choice>
               <mc:Fallback>
                 <w:pict>
-                  <v:group id="shape_0" alt="Group 48" style="position:absolute;margin-left:27.65pt;margin-top:60.95pt;width:540pt;height:720pt" coordorigin="553,1219" coordsize="10800,14400">
-                    <v:group id="shape_0" alt="Group 49" style="position:absolute;left:553;top:1219;width:10800;height:14400">
-                      <v:rect id="shape_0" ID="Rectangle 54" fillcolor="#89aaba" stroked="f" style="position:absolute;left:553;top:1219;width:10799;height:14399;mso-position-horizontal:center;mso-position-horizontal-relative:page;mso-position-vertical:center;mso-position-vertical-relative:page">
+                  <v:group id="shape_0" alt="Group 48" style="position:absolute;margin-left:27.6pt;margin-top:60.9pt;width:540.05pt;height:720.05pt" coordorigin="552,1218" coordsize="10801,14401">
+                    <v:group id="shape_0" style="position:absolute;left:552;top:1218;width:10801;height:14401">
+                      <v:rect id="shape_0" fillcolor="#89aaba" stroked="f" style="position:absolute;left:552;top:1218;width:10800;height:14400;mso-position-horizontal:center;mso-position-horizontal-relative:page;mso-position-vertical:center;mso-position-vertical-relative:page">
                         <w10:wrap type="none"/>
                         <v:fill o:detectmouseclick="t" color2="#384961"/>
                         <v:stroke color="#3465a4" weight="12600" joinstyle="miter" endcap="flat"/>
                       </v:rect>
-                      <v:group id="shape_0" alt="Group 2" style="position:absolute;left:4527;top:1219;width:6819;height:7072"/>
+                      <v:group id="shape_0" style="position:absolute;left:4528;top:1218;width:6819;height:7072"/>
                     </v:group>
-                    <v:rect id="shape_0" ID="Text Box 61" stroked="f" style="position:absolute;left:567;top:8840;width:10776;height:5966;mso-position-horizontal:center;mso-position-horizontal-relative:page;mso-position-vertical:center;mso-position-vertical-relative:page">
+                    <v:rect id="shape_0" stroked="f" style="position:absolute;left:567;top:8840;width:10777;height:5966;mso-position-horizontal:center;mso-position-horizontal-relative:page;mso-position-vertical:center;mso-position-vertical-relative:page">
                       <v:textbox>
                         <w:txbxContent>
                           <w:p>
@@ -491,7 +491,7 @@
                                 <w:bCs w:val="false"/>
                                 <w:iCs w:val="false"/>
                                 <w:caps/>
-                                <w:rFonts w:ascii="Calibri" w:hAnsi="Calibri"/>
+                                <w:rFonts w:asciiTheme="minorHAnsi" w:cstheme="minorBidi" w:eastAsiaTheme="minorHAnsi" w:hAnsiTheme="minorHAnsi" w:ascii="Calibri" w:hAnsi="Calibri"/>
                                 <w:color w:val="FFFFFF"/>
                               </w:rPr>
                               <w:t>MILESTONE 3 REPORT</w:t>
@@ -520,7 +520,7 @@
                                 <w:iCs w:val="false"/>
                                 <w:smallCaps w:val="false"/>
                                 <w:caps w:val="false"/>
-                                <w:rFonts w:ascii="Calibri" w:hAnsi="Calibri"/>
+                                <w:rFonts w:asciiTheme="minorHAnsi" w:cstheme="minorBidi" w:eastAsiaTheme="minorHAnsi" w:hAnsiTheme="minorHAnsi" w:ascii="Calibri" w:hAnsi="Calibri"/>
                                 <w:color w:val="4472C4"/>
                               </w:rPr>
                               <w:t>SOFTWARE ENGINEERING PROCESS &amp; TOOLS</w:t>
@@ -997,10 +997,10 @@
         </w:rPr>
       </w:pPr>
       <w:r>
-        <w:rPr>
-          <w:sz w:val="24"/>
-          <w:szCs w:val="24"/>
-        </w:rPr>
+        <w:rPr/>
+      </w:r>
+      <w:r>
+        <w:br w:type="page"/>
       </w:r>
     </w:p>
     <w:p>
@@ -1009,15 +1009,21 @@
         <w:spacing w:lineRule="auto" w:line="360"/>
         <w:jc w:val="both"/>
         <w:rPr>
-          <w:sz w:val="24"/>
-          <w:szCs w:val="24"/>
-        </w:rPr>
-      </w:pPr>
-      <w:r>
-        <w:rPr>
-          <w:sz w:val="24"/>
-          <w:szCs w:val="24"/>
-        </w:rPr>
+          <w:b/>
+          <w:b/>
+          <w:bCs/>
+          <w:sz w:val="28"/>
+          <w:szCs w:val="28"/>
+        </w:rPr>
+      </w:pPr>
+      <w:r>
+        <w:rPr>
+          <w:b/>
+          <w:bCs/>
+          <w:sz w:val="28"/>
+          <w:szCs w:val="28"/>
+        </w:rPr>
+        <w:t>System Architecture Diagram</w:t>
       </w:r>
     </w:p>
     <w:p>
@@ -1026,91 +1032,33 @@
         <w:spacing w:lineRule="auto" w:line="360"/>
         <w:jc w:val="both"/>
         <w:rPr>
-          <w:sz w:val="24"/>
-          <w:szCs w:val="24"/>
-        </w:rPr>
-      </w:pPr>
-      <w:r>
-        <w:rPr>
-          <w:sz w:val="24"/>
-          <w:szCs w:val="24"/>
-        </w:rPr>
-      </w:r>
-    </w:p>
-    <w:p>
-      <w:pPr>
-        <w:pStyle w:val="Normal"/>
-        <w:spacing w:lineRule="auto" w:line="360"/>
-        <w:jc w:val="both"/>
-        <w:rPr>
-          <w:sz w:val="24"/>
-          <w:szCs w:val="24"/>
-        </w:rPr>
-      </w:pPr>
-      <w:r>
-        <w:rPr>
-          <w:sz w:val="24"/>
-          <w:szCs w:val="24"/>
-        </w:rPr>
-      </w:r>
-    </w:p>
-    <w:p>
-      <w:pPr>
-        <w:pStyle w:val="Normal"/>
-        <w:spacing w:lineRule="auto" w:line="360"/>
-        <w:jc w:val="both"/>
-        <w:rPr>
-          <w:sz w:val="24"/>
-          <w:szCs w:val="24"/>
-        </w:rPr>
-      </w:pPr>
-      <w:r>
-        <w:rPr>
-          <w:sz w:val="24"/>
-          <w:szCs w:val="24"/>
-        </w:rPr>
-      </w:r>
-    </w:p>
-    <w:p>
-      <w:pPr>
-        <w:pStyle w:val="Normal"/>
-        <w:spacing w:lineRule="auto" w:line="360"/>
-        <w:jc w:val="both"/>
-        <w:rPr>
-          <w:b/>
-          <w:b/>
-          <w:bCs/>
-          <w:sz w:val="28"/>
-          <w:szCs w:val="28"/>
-        </w:rPr>
-      </w:pPr>
-      <w:r>
-        <w:rPr>
-          <w:b/>
-          <w:bCs/>
-          <w:sz w:val="28"/>
-          <w:szCs w:val="28"/>
-        </w:rPr>
-        <w:t>Gitflow Overview</w:t>
-      </w:r>
-    </w:p>
-    <w:p>
-      <w:pPr>
-        <w:pStyle w:val="Normal"/>
-        <w:spacing w:lineRule="auto" w:line="360"/>
-        <w:jc w:val="both"/>
-        <w:rPr>
-          <w:sz w:val="28"/>
-          <w:szCs w:val="28"/>
-        </w:rPr>
-      </w:pPr>
-      <w:r>
-        <w:rPr/>
+          <w:b w:val="false"/>
+          <w:b w:val="false"/>
+          <w:bCs w:val="false"/>
+          <w:sz w:val="24"/>
+          <w:szCs w:val="24"/>
+        </w:rPr>
+      </w:pPr>
+      <w:r>
+        <w:rPr>
+          <w:b w:val="false"/>
+          <w:bCs w:val="false"/>
+          <w:sz w:val="24"/>
+          <w:szCs w:val="24"/>
+        </w:rPr>
         <w:drawing>
-          <wp:inline distT="0" distB="0" distL="0" distR="0">
-            <wp:extent cx="5731510" cy="2588260"/>
+          <wp:anchor behindDoc="0" distT="0" distB="0" distL="0" distR="0" simplePos="0" locked="0" layoutInCell="1" allowOverlap="1" relativeHeight="6">
+            <wp:simplePos x="0" y="0"/>
+            <wp:positionH relativeFrom="column">
+              <wp:align>center</wp:align>
+            </wp:positionH>
+            <wp:positionV relativeFrom="paragraph">
+              <wp:posOffset>635</wp:posOffset>
+            </wp:positionV>
+            <wp:extent cx="5731510" cy="3260725"/>
             <wp:effectExtent l="0" t="0" r="0" b="0"/>
-            <wp:docPr id="2" name="Picture 1" descr=""/>
+            <wp:wrapSquare wrapText="largest"/>
+            <wp:docPr id="2" name="Image3" descr=""/>
             <wp:cNvGraphicFramePr>
               <a:graphicFrameLocks xmlns:a="http://schemas.openxmlformats.org/drawingml/2006/main" noChangeAspect="1"/>
             </wp:cNvGraphicFramePr>
@@ -1118,13 +1066,90 @@
               <a:graphicData uri="http://schemas.openxmlformats.org/drawingml/2006/picture">
                 <pic:pic xmlns:pic="http://schemas.openxmlformats.org/drawingml/2006/picture">
                   <pic:nvPicPr>
-                    <pic:cNvPr id="2" name="Picture 1" descr=""/>
+                    <pic:cNvPr id="2" name="Image3" descr=""/>
                     <pic:cNvPicPr>
                       <a:picLocks noChangeAspect="1" noChangeArrowheads="1"/>
                     </pic:cNvPicPr>
                   </pic:nvPicPr>
                   <pic:blipFill>
                     <a:blip r:embed="rId2"/>
+                    <a:stretch>
+                      <a:fillRect/>
+                    </a:stretch>
+                  </pic:blipFill>
+                  <pic:spPr bwMode="auto">
+                    <a:xfrm>
+                      <a:off x="0" y="0"/>
+                      <a:ext cx="5731510" cy="3260725"/>
+                    </a:xfrm>
+                    <a:prstGeom prst="rect">
+                      <a:avLst/>
+                    </a:prstGeom>
+                  </pic:spPr>
+                </pic:pic>
+              </a:graphicData>
+            </a:graphic>
+          </wp:anchor>
+        </w:drawing>
+      </w:r>
+      <w:r>
+        <w:br w:type="page"/>
+      </w:r>
+    </w:p>
+    <w:p>
+      <w:pPr>
+        <w:pStyle w:val="Normal"/>
+        <w:spacing w:lineRule="auto" w:line="360"/>
+        <w:jc w:val="both"/>
+        <w:rPr>
+          <w:b/>
+          <w:b/>
+          <w:bCs/>
+          <w:sz w:val="28"/>
+          <w:szCs w:val="28"/>
+        </w:rPr>
+      </w:pPr>
+      <w:r>
+        <w:rPr>
+          <w:b/>
+          <w:bCs/>
+          <w:sz w:val="28"/>
+          <w:szCs w:val="28"/>
+        </w:rPr>
+        <w:t>Gitflow Overview</w:t>
+      </w:r>
+    </w:p>
+    <w:p>
+      <w:pPr>
+        <w:pStyle w:val="Normal"/>
+        <w:spacing w:lineRule="auto" w:line="360"/>
+        <w:jc w:val="both"/>
+        <w:rPr>
+          <w:sz w:val="28"/>
+          <w:szCs w:val="28"/>
+        </w:rPr>
+      </w:pPr>
+      <w:r>
+        <w:rPr/>
+        <w:drawing>
+          <wp:inline distT="0" distB="0" distL="0" distR="0">
+            <wp:extent cx="5731510" cy="2588260"/>
+            <wp:effectExtent l="0" t="0" r="0" b="0"/>
+            <wp:docPr id="3" name="Picture 1" descr=""/>
+            <wp:cNvGraphicFramePr>
+              <a:graphicFrameLocks xmlns:a="http://schemas.openxmlformats.org/drawingml/2006/main" noChangeAspect="1"/>
+            </wp:cNvGraphicFramePr>
+            <a:graphic xmlns:a="http://schemas.openxmlformats.org/drawingml/2006/main">
+              <a:graphicData uri="http://schemas.openxmlformats.org/drawingml/2006/picture">
+                <pic:pic xmlns:pic="http://schemas.openxmlformats.org/drawingml/2006/picture">
+                  <pic:nvPicPr>
+                    <pic:cNvPr id="3" name="Picture 1" descr=""/>
+                    <pic:cNvPicPr>
+                      <a:picLocks noChangeAspect="1" noChangeArrowheads="1"/>
+                    </pic:cNvPicPr>
+                  </pic:nvPicPr>
+                  <pic:blipFill>
+                    <a:blip r:embed="rId3"/>
                     <a:stretch>
                       <a:fillRect/>
                     </a:stretch>
@@ -1268,10 +1293,10 @@
         </w:rPr>
       </w:pPr>
       <w:r>
-        <w:rPr>
-          <w:sz w:val="24"/>
-          <w:szCs w:val="24"/>
-        </w:rPr>
+        <w:rPr/>
+      </w:r>
+      <w:r>
+        <w:br w:type="page"/>
       </w:r>
     </w:p>
     <w:p>
@@ -1280,15 +1305,21 @@
         <w:spacing w:lineRule="auto" w:line="360"/>
         <w:jc w:val="both"/>
         <w:rPr>
+          <w:b/>
+          <w:b/>
+          <w:bCs/>
           <w:sz w:val="28"/>
           <w:szCs w:val="28"/>
         </w:rPr>
       </w:pPr>
       <w:r>
-        <w:rPr/>
-      </w:r>
-      <w:r>
-        <w:br w:type="page"/>
+        <w:rPr>
+          <w:b/>
+          <w:bCs/>
+          <w:sz w:val="28"/>
+          <w:szCs w:val="28"/>
+        </w:rPr>
+        <w:t>Deployment pipeline diagram</w:t>
       </w:r>
     </w:p>
     <w:p>
@@ -1297,6 +1328,74 @@
         <w:spacing w:lineRule="auto" w:line="360"/>
         <w:jc w:val="both"/>
         <w:rPr>
+          <w:b w:val="false"/>
+          <w:b w:val="false"/>
+          <w:bCs w:val="false"/>
+        </w:rPr>
+      </w:pPr>
+      <w:r>
+        <w:rPr>
+          <w:b/>
+          <w:bCs/>
+          <w:sz w:val="24"/>
+          <w:szCs w:val="24"/>
+        </w:rPr>
+        <w:drawing>
+          <wp:anchor behindDoc="0" distT="0" distB="0" distL="0" distR="0" simplePos="0" locked="0" layoutInCell="1" allowOverlap="1" relativeHeight="5">
+            <wp:simplePos x="0" y="0"/>
+            <wp:positionH relativeFrom="column">
+              <wp:align>center</wp:align>
+            </wp:positionH>
+            <wp:positionV relativeFrom="paragraph">
+              <wp:posOffset>635</wp:posOffset>
+            </wp:positionV>
+            <wp:extent cx="5731510" cy="1946910"/>
+            <wp:effectExtent l="0" t="0" r="0" b="0"/>
+            <wp:wrapSquare wrapText="largest"/>
+            <wp:docPr id="4" name="Image2" descr=""/>
+            <wp:cNvGraphicFramePr>
+              <a:graphicFrameLocks xmlns:a="http://schemas.openxmlformats.org/drawingml/2006/main" noChangeAspect="1"/>
+            </wp:cNvGraphicFramePr>
+            <a:graphic xmlns:a="http://schemas.openxmlformats.org/drawingml/2006/main">
+              <a:graphicData uri="http://schemas.openxmlformats.org/drawingml/2006/picture">
+                <pic:pic xmlns:pic="http://schemas.openxmlformats.org/drawingml/2006/picture">
+                  <pic:nvPicPr>
+                    <pic:cNvPr id="4" name="Image2" descr=""/>
+                    <pic:cNvPicPr>
+                      <a:picLocks noChangeAspect="1" noChangeArrowheads="1"/>
+                    </pic:cNvPicPr>
+                  </pic:nvPicPr>
+                  <pic:blipFill>
+                    <a:blip r:embed="rId4"/>
+                    <a:stretch>
+                      <a:fillRect/>
+                    </a:stretch>
+                  </pic:blipFill>
+                  <pic:spPr bwMode="auto">
+                    <a:xfrm>
+                      <a:off x="0" y="0"/>
+                      <a:ext cx="5731510" cy="1946910"/>
+                    </a:xfrm>
+                    <a:prstGeom prst="rect">
+                      <a:avLst/>
+                    </a:prstGeom>
+                  </pic:spPr>
+                </pic:pic>
+              </a:graphicData>
+            </a:graphic>
+          </wp:anchor>
+        </w:drawing>
+      </w:r>
+      <w:r>
+        <w:br w:type="page"/>
+      </w:r>
+    </w:p>
+    <w:p>
+      <w:pPr>
+        <w:pStyle w:val="Normal"/>
+        <w:spacing w:lineRule="auto" w:line="360"/>
+        <w:jc w:val="both"/>
+        <w:rPr>
           <w:sz w:val="28"/>
           <w:szCs w:val="28"/>
         </w:rPr>
@@ -1352,7 +1451,7 @@
       </w:pPr>
       <w:r>
         <w:drawing>
-          <wp:anchor behindDoc="0" distT="0" distB="0" distL="0" distR="0" simplePos="0" locked="0" layoutInCell="1" allowOverlap="1" relativeHeight="4">
+          <wp:anchor behindDoc="0" distT="0" distB="0" distL="0" distR="0" simplePos="0" locked="0" layoutInCell="1" allowOverlap="1" relativeHeight="3">
             <wp:simplePos x="0" y="0"/>
             <wp:positionH relativeFrom="column">
               <wp:align>left</wp:align>
@@ -1363,7 +1462,7 @@
             <wp:extent cx="3115310" cy="3400425"/>
             <wp:effectExtent l="0" t="0" r="0" b="0"/>
             <wp:wrapTopAndBottom/>
-            <wp:docPr id="3" name="Image1" descr=""/>
+            <wp:docPr id="5" name="Image1" descr=""/>
             <wp:cNvGraphicFramePr>
               <a:graphicFrameLocks xmlns:a="http://schemas.openxmlformats.org/drawingml/2006/main" noChangeAspect="1"/>
             </wp:cNvGraphicFramePr>
@@ -1371,13 +1470,13 @@
               <a:graphicData uri="http://schemas.openxmlformats.org/drawingml/2006/picture">
                 <pic:pic xmlns:pic="http://schemas.openxmlformats.org/drawingml/2006/picture">
                   <pic:nvPicPr>
-                    <pic:cNvPr id="3" name="Image1" descr=""/>
+                    <pic:cNvPr id="5" name="Image1" descr=""/>
                     <pic:cNvPicPr>
                       <a:picLocks noChangeAspect="1" noChangeArrowheads="1"/>
                     </pic:cNvPicPr>
                   </pic:nvPicPr>
                   <pic:blipFill>
-                    <a:blip r:embed="rId3"/>
+                    <a:blip r:embed="rId5"/>
                     <a:stretch>
                       <a:fillRect/>
                     </a:stretch>
@@ -1426,38 +1525,41 @@
           <w:b w:val="false"/>
           <w:bCs w:val="false"/>
         </w:rPr>
-        <w:t xml:space="preserve">- </w:t>
-      </w:r>
-      <w:r>
-        <w:rPr>
+        <w:t>- We test if creating a booking passes without calling an exception.</w:t>
+      </w:r>
+    </w:p>
+    <w:p>
+      <w:pPr>
+        <w:pStyle w:val="Normal"/>
+        <w:rPr>
+          <w:b w:val="false"/>
           <w:b w:val="false"/>
           <w:bCs w:val="false"/>
         </w:rPr>
-        <w:t>We test if creating a booking passes without calling an exception.</w:t>
-      </w:r>
-    </w:p>
-    <w:p>
-      <w:pPr>
-        <w:pStyle w:val="Normal"/>
-        <w:rPr>
-          <w:b w:val="false"/>
+      </w:pPr>
+      <w:r>
+        <w:rPr>
           <w:b w:val="false"/>
           <w:bCs w:val="false"/>
         </w:rPr>
-      </w:pPr>
-      <w:r>
-        <w:rPr>
+        <w:t>- We test if creating a booking in a timeslot that has been booked calls an exception.</w:t>
+      </w:r>
+    </w:p>
+    <w:p>
+      <w:pPr>
+        <w:pStyle w:val="Normal"/>
+        <w:rPr>
+          <w:b w:val="false"/>
           <w:b w:val="false"/>
           <w:bCs w:val="false"/>
         </w:rPr>
-        <w:t xml:space="preserve">- </w:t>
-      </w:r>
+      </w:pPr>
       <w:r>
         <w:rPr>
           <w:b w:val="false"/>
           <w:bCs w:val="false"/>
         </w:rPr>
-        <w:t>We test if creating a booking in a timeslot that has been booked calls an exception.</w:t>
+        <w:t>- We test if creating a booking dated in the past calls an exception.</w:t>
       </w:r>
     </w:p>
     <w:p>
@@ -1474,71 +1576,90 @@
           <w:b w:val="false"/>
           <w:bCs w:val="false"/>
         </w:rPr>
-        <w:t xml:space="preserve">- </w:t>
-      </w:r>
-      <w:r>
-        <w:rPr>
+      </w:r>
+    </w:p>
+    <w:p>
+      <w:pPr>
+        <w:pStyle w:val="Normal"/>
+        <w:rPr>
+          <w:b/>
+          <w:b/>
+          <w:bCs/>
+        </w:rPr>
+      </w:pPr>
+      <w:r>
+        <w:rPr>
+          <w:b/>
+          <w:bCs/>
+        </w:rPr>
+        <w:t>Get Booking Information Tests:</w:t>
+      </w:r>
+    </w:p>
+    <w:p>
+      <w:pPr>
+        <w:pStyle w:val="Normal"/>
+        <w:rPr>
+          <w:b w:val="false"/>
           <w:b w:val="false"/>
           <w:bCs w:val="false"/>
         </w:rPr>
-        <w:t>We test if creating a booking dated in the past calls an exception.</w:t>
-      </w:r>
-    </w:p>
-    <w:p>
-      <w:pPr>
-        <w:pStyle w:val="Normal"/>
-        <w:rPr>
-          <w:b w:val="false"/>
+      </w:pPr>
+      <w:r>
+        <w:rPr>
           <w:b w:val="false"/>
           <w:bCs w:val="false"/>
         </w:rPr>
-      </w:pPr>
-      <w:r>
-        <w:rPr>
+        <w:t>- We test if getting bookings for the customer, worker or admin all return the correct results.</w:t>
+      </w:r>
+    </w:p>
+    <w:p>
+      <w:pPr>
+        <w:pStyle w:val="Normal"/>
+        <w:rPr>
+          <w:b w:val="false"/>
           <w:b w:val="false"/>
           <w:bCs w:val="false"/>
         </w:rPr>
-      </w:r>
-    </w:p>
-    <w:p>
-      <w:pPr>
-        <w:pStyle w:val="Normal"/>
-        <w:rPr>
-          <w:b/>
-          <w:b/>
-          <w:bCs/>
-        </w:rPr>
-      </w:pPr>
-      <w:r>
-        <w:rPr>
-          <w:b/>
-          <w:bCs/>
-        </w:rPr>
-        <w:t>Get Booking Information Tests:</w:t>
-      </w:r>
-    </w:p>
-    <w:p>
-      <w:pPr>
-        <w:pStyle w:val="Normal"/>
-        <w:rPr>
-          <w:b w:val="false"/>
+      </w:pPr>
+      <w:r>
+        <w:rPr>
           <w:b w:val="false"/>
           <w:bCs w:val="false"/>
         </w:rPr>
-      </w:pPr>
-      <w:r>
-        <w:rPr>
+        <w:t>- We test if getting past bookings return the correct result.</w:t>
+      </w:r>
+    </w:p>
+    <w:p>
+      <w:pPr>
+        <w:pStyle w:val="Normal"/>
+        <w:rPr>
+          <w:b w:val="false"/>
           <w:b w:val="false"/>
           <w:bCs w:val="false"/>
         </w:rPr>
-        <w:t xml:space="preserve">- </w:t>
-      </w:r>
+      </w:pPr>
       <w:r>
         <w:rPr>
           <w:b w:val="false"/>
           <w:bCs w:val="false"/>
         </w:rPr>
-        <w:t>We test if getting bookings for the customer, worker or admin all return the correct results.</w:t>
+      </w:r>
+    </w:p>
+    <w:p>
+      <w:pPr>
+        <w:pStyle w:val="Normal"/>
+        <w:rPr>
+          <w:b/>
+          <w:b/>
+          <w:bCs/>
+        </w:rPr>
+      </w:pPr>
+      <w:r>
+        <w:rPr>
+          <w:b/>
+          <w:bCs/>
+        </w:rPr>
+        <w:t>Booking Modification Tests:</w:t>
       </w:r>
     </w:p>
     <w:p>
@@ -1555,78 +1676,14 @@
           <w:b w:val="false"/>
           <w:bCs w:val="false"/>
         </w:rPr>
-        <w:t xml:space="preserve">- </w:t>
+        <w:t xml:space="preserve"> </w:t>
       </w:r>
       <w:r>
         <w:rPr>
           <w:b w:val="false"/>
           <w:bCs w:val="false"/>
         </w:rPr>
-        <w:t>We test if getting past bookings return the correct result.</w:t>
-      </w:r>
-    </w:p>
-    <w:p>
-      <w:pPr>
-        <w:pStyle w:val="Normal"/>
-        <w:rPr>
-          <w:b w:val="false"/>
-          <w:b w:val="false"/>
-          <w:bCs w:val="false"/>
-        </w:rPr>
-      </w:pPr>
-      <w:r>
-        <w:rPr>
-          <w:b w:val="false"/>
-          <w:bCs w:val="false"/>
-        </w:rPr>
-      </w:r>
-    </w:p>
-    <w:p>
-      <w:pPr>
-        <w:pStyle w:val="Normal"/>
-        <w:rPr>
-          <w:b/>
-          <w:b/>
-          <w:bCs/>
-        </w:rPr>
-      </w:pPr>
-      <w:r>
-        <w:rPr>
-          <w:b/>
-          <w:bCs/>
-        </w:rPr>
-        <w:t>Booking Modification Tests:</w:t>
-      </w:r>
-    </w:p>
-    <w:p>
-      <w:pPr>
-        <w:pStyle w:val="Normal"/>
-        <w:rPr>
-          <w:b w:val="false"/>
-          <w:b w:val="false"/>
-          <w:bCs w:val="false"/>
-        </w:rPr>
-      </w:pPr>
-      <w:r>
-        <w:rPr>
-          <w:b w:val="false"/>
-          <w:bCs w:val="false"/>
-        </w:rPr>
-        <w:t xml:space="preserve"> </w:t>
-      </w:r>
-      <w:r>
-        <w:rPr>
-          <w:b w:val="false"/>
-          <w:bCs w:val="false"/>
-        </w:rPr>
-        <w:t xml:space="preserve">- </w:t>
-      </w:r>
-      <w:r>
-        <w:rPr>
-          <w:b w:val="false"/>
-          <w:bCs w:val="false"/>
-        </w:rPr>
-        <w:t>We test if marking a booking as done works correctly.</w:t>
+        <w:t>- We test if marking a booking as done works correctly.</w:t>
       </w:r>
     </w:p>
     <w:p>
@@ -1677,11 +1734,7 @@
       </w:r>
       <w:r>
         <w:rPr/>
-        <w:t xml:space="preserve">- </w:t>
-      </w:r>
-      <w:r>
-        <w:rPr/>
-        <w:t>We test if cancelling a booking removes it from the database.</w:t>
+        <w:t>- We test if cancelling a booking removes it from the database.</w:t>
       </w:r>
     </w:p>
     <w:sectPr>
@@ -1704,7 +1757,6 @@
     <w:rPrDefault>
       <w:rPr>
         <w:rFonts w:ascii="Calibri" w:hAnsi="Calibri" w:eastAsia="Calibri" w:cs="" w:asciiTheme="minorHAnsi" w:cstheme="minorBidi" w:eastAsiaTheme="minorHAnsi" w:hAnsiTheme="minorHAnsi"/>
-        <w:sz w:val="22"/>
         <w:szCs w:val="22"/>
         <w:lang w:val="en-ID" w:eastAsia="en-US" w:bidi="ar-SA"/>
       </w:rPr>
@@ -2095,6 +2147,7 @@
     <w:qFormat/>
     <w:pPr>
       <w:widowControl/>
+      <w:suppressAutoHyphens w:val="true"/>
       <w:bidi w:val="0"/>
       <w:spacing w:lineRule="auto" w:line="259" w:before="0" w:after="160"/>
       <w:jc w:val="left"/>
@@ -2193,12 +2246,13 @@
     <w:rsid w:val="003670d8"/>
     <w:pPr>
       <w:widowControl/>
+      <w:suppressAutoHyphens w:val="true"/>
       <w:bidi w:val="0"/>
       <w:spacing w:lineRule="auto" w:line="240" w:before="0" w:after="0"/>
       <w:jc w:val="left"/>
     </w:pPr>
     <w:rPr>
-      <w:rFonts w:eastAsia="" w:eastAsiaTheme="minorEastAsia" w:ascii="Calibri" w:hAnsi="Calibri" w:cs=""/>
+      <w:rFonts w:ascii="Calibri" w:hAnsi="Calibri" w:eastAsia="" w:cs="" w:eastAsiaTheme="minorEastAsia"/>
       <w:color w:val="auto"/>
       <w:kern w:val="0"/>
       <w:sz w:val="22"/>

</xml_diff>